<commit_message>
aktualizacja sprawozdania do labC
</commit_message>
<xml_diff>
--- a/AI/labC/AI-LC-gr1-mielniczuk-marcin.docx
+++ b/AI/labC/AI-LC-gr1-mielniczuk-marcin.docx
@@ -1051,7 +1051,7 @@
             <w:noProof/>
             <w:webHidden/>
           </w:rPr>
-          <w:t>5</w:t>
+          <w:t>9</w:t>
         </w:r>
         <w:r>
           <w:rPr>
@@ -1124,7 +1124,7 @@
             <w:noProof/>
             <w:webHidden/>
           </w:rPr>
-          <w:t>5</w:t>
+          <w:t>9</w:t>
         </w:r>
         <w:r>
           <w:rPr>
@@ -1188,7 +1188,21 @@
         <w:rPr>
           <w:lang w:val="pl-PL"/>
         </w:rPr>
-        <w:t>pobieranie lokalizacji w przeglądarce z wykorzystaniem Geolocation API</w:t>
+        <w:t xml:space="preserve">pobieranie lokalizacji w przeglądarce z wykorzystaniem </w:t>
+      </w:r>
+      <w:proofErr w:type="spellStart"/>
+      <w:r>
+        <w:rPr>
+          <w:lang w:val="pl-PL"/>
+        </w:rPr>
+        <w:t>Geolocation</w:t>
+      </w:r>
+      <w:proofErr w:type="spellEnd"/>
+      <w:r>
+        <w:rPr>
+          <w:lang w:val="pl-PL"/>
+        </w:rPr>
+        <w:t xml:space="preserve"> API</w:t>
       </w:r>
     </w:p>
     <w:p>
@@ -1206,8 +1220,16 @@
         <w:rPr>
           <w:lang w:val="pl-PL"/>
         </w:rPr>
-        <w:t>wyświetlanie map z wykorzystaniem biblioteki Leaflet</w:t>
-      </w:r>
+        <w:t xml:space="preserve">wyświetlanie map z wykorzystaniem biblioteki </w:t>
+      </w:r>
+      <w:proofErr w:type="spellStart"/>
+      <w:r>
+        <w:rPr>
+          <w:lang w:val="pl-PL"/>
+        </w:rPr>
+        <w:t>Leaflet</w:t>
+      </w:r>
+      <w:proofErr w:type="spellEnd"/>
     </w:p>
     <w:p>
       <w:pPr>
@@ -1224,8 +1246,16 @@
         <w:rPr>
           <w:lang w:val="pl-PL"/>
         </w:rPr>
-        <w:t>pobieranie map statycznych z wykorzystaniem Leaflet</w:t>
-      </w:r>
+        <w:t xml:space="preserve">pobieranie map statycznych z wykorzystaniem </w:t>
+      </w:r>
+      <w:proofErr w:type="spellStart"/>
+      <w:r>
+        <w:rPr>
+          <w:lang w:val="pl-PL"/>
+        </w:rPr>
+        <w:t>Leaflet</w:t>
+      </w:r>
+      <w:proofErr w:type="spellEnd"/>
     </w:p>
     <w:p>
       <w:pPr>
@@ -1271,9 +1301,19 @@
           <w:numId w:val="6"/>
         </w:numPr>
       </w:pPr>
-      <w:r>
-        <w:t>wyświetlanie powiadomień</w:t>
-      </w:r>
+      <w:proofErr w:type="spellStart"/>
+      <w:r>
+        <w:t>wyświetlanie</w:t>
+      </w:r>
+      <w:proofErr w:type="spellEnd"/>
+      <w:r>
+        <w:t xml:space="preserve"> </w:t>
+      </w:r>
+      <w:proofErr w:type="spellStart"/>
+      <w:r>
+        <w:t>powiadomień</w:t>
+      </w:r>
+      <w:proofErr w:type="spellEnd"/>
     </w:p>
     <w:p>
       <w:pPr>
@@ -1347,18 +1387,48 @@
         </w:rPr>
         <w:t xml:space="preserve">Powtórzenie </w:t>
       </w:r>
-      <w:r>
-        <w:rPr>
-          <w:lang w:val="pl-PL"/>
-        </w:rPr>
-        <w:t>Geolocation API, Leaflet, Drag &amp; Drop</w:t>
-      </w:r>
-      <w:r>
-        <w:rPr>
-          <w:lang w:val="pl-PL"/>
-        </w:rPr>
-        <w:t>, Canvas</w:t>
-      </w:r>
+      <w:proofErr w:type="spellStart"/>
+      <w:r>
+        <w:rPr>
+          <w:lang w:val="pl-PL"/>
+        </w:rPr>
+        <w:t>Geolocation</w:t>
+      </w:r>
+      <w:proofErr w:type="spellEnd"/>
+      <w:r>
+        <w:rPr>
+          <w:lang w:val="pl-PL"/>
+        </w:rPr>
+        <w:t xml:space="preserve"> API, </w:t>
+      </w:r>
+      <w:proofErr w:type="spellStart"/>
+      <w:r>
+        <w:rPr>
+          <w:lang w:val="pl-PL"/>
+        </w:rPr>
+        <w:t>Leaflet</w:t>
+      </w:r>
+      <w:proofErr w:type="spellEnd"/>
+      <w:r>
+        <w:rPr>
+          <w:lang w:val="pl-PL"/>
+        </w:rPr>
+        <w:t>, Drag &amp; Drop</w:t>
+      </w:r>
+      <w:r>
+        <w:rPr>
+          <w:lang w:val="pl-PL"/>
+        </w:rPr>
+        <w:t xml:space="preserve">, </w:t>
+      </w:r>
+      <w:proofErr w:type="spellStart"/>
+      <w:r>
+        <w:rPr>
+          <w:lang w:val="pl-PL"/>
+        </w:rPr>
+        <w:t>Canvas</w:t>
+      </w:r>
+      <w:proofErr w:type="spellEnd"/>
       <w:r>
         <w:rPr>
           <w:lang w:val="pl-PL"/>
@@ -1478,12 +1548,14 @@
         </w:rPr>
         <w:t xml:space="preserve"> i zaktualizuj pola. Następnie uruchom ten dokument ponownie lub </w:t>
       </w:r>
+      <w:proofErr w:type="spellStart"/>
       <w:r>
         <w:rPr>
           <w:rStyle w:val="inline-code"/>
         </w:rPr>
         <w:t>Ctrl+A</w:t>
       </w:r>
+      <w:proofErr w:type="spellEnd"/>
       <w:r>
         <w:rPr>
           <w:lang w:val="pl-PL"/>
@@ -1595,9 +1667,35 @@
           <w:numId w:val="10"/>
         </w:numPr>
       </w:pPr>
-      <w:r>
-        <w:t>pobranie zgody na lokalizację</w:t>
-      </w:r>
+      <w:proofErr w:type="spellStart"/>
+      <w:r>
+        <w:t>pobranie</w:t>
+      </w:r>
+      <w:proofErr w:type="spellEnd"/>
+      <w:r>
+        <w:t xml:space="preserve"> </w:t>
+      </w:r>
+      <w:proofErr w:type="spellStart"/>
+      <w:r>
+        <w:t>zgody</w:t>
+      </w:r>
+      <w:proofErr w:type="spellEnd"/>
+      <w:r>
+        <w:t xml:space="preserve"> </w:t>
+      </w:r>
+      <w:proofErr w:type="spellStart"/>
+      <w:r>
+        <w:t>na</w:t>
+      </w:r>
+      <w:proofErr w:type="spellEnd"/>
+      <w:r>
+        <w:t xml:space="preserve"> </w:t>
+      </w:r>
+      <w:proofErr w:type="spellStart"/>
+      <w:r>
+        <w:t>lokalizację</w:t>
+      </w:r>
+      <w:proofErr w:type="spellEnd"/>
     </w:p>
     <w:p>
       <w:pPr>
@@ -1607,9 +1705,43 @@
           <w:numId w:val="10"/>
         </w:numPr>
       </w:pPr>
-      <w:r>
-        <w:t>pobranie zgody na wyświetlanie powiadomień</w:t>
-      </w:r>
+      <w:proofErr w:type="spellStart"/>
+      <w:r>
+        <w:t>pobranie</w:t>
+      </w:r>
+      <w:proofErr w:type="spellEnd"/>
+      <w:r>
+        <w:t xml:space="preserve"> </w:t>
+      </w:r>
+      <w:proofErr w:type="spellStart"/>
+      <w:r>
+        <w:t>zgody</w:t>
+      </w:r>
+      <w:proofErr w:type="spellEnd"/>
+      <w:r>
+        <w:t xml:space="preserve"> </w:t>
+      </w:r>
+      <w:proofErr w:type="spellStart"/>
+      <w:r>
+        <w:t>na</w:t>
+      </w:r>
+      <w:proofErr w:type="spellEnd"/>
+      <w:r>
+        <w:t xml:space="preserve"> </w:t>
+      </w:r>
+      <w:proofErr w:type="spellStart"/>
+      <w:r>
+        <w:t>wyświetlanie</w:t>
+      </w:r>
+      <w:proofErr w:type="spellEnd"/>
+      <w:r>
+        <w:t xml:space="preserve"> </w:t>
+      </w:r>
+      <w:proofErr w:type="spellStart"/>
+      <w:r>
+        <w:t>powiadomień</w:t>
+      </w:r>
+      <w:proofErr w:type="spellEnd"/>
     </w:p>
     <w:p>
       <w:pPr>
@@ -1843,7 +1975,21 @@
         <w:rPr>
           <w:lang w:val="pl-PL"/>
         </w:rPr>
-        <w:t>od zbudowania w HTML + CSS wszystkich wymaganych elementów / placeholderów na te elementy.</w:t>
+        <w:t xml:space="preserve">od zbudowania w HTML + CSS wszystkich wymaganych elementów / </w:t>
+      </w:r>
+      <w:proofErr w:type="spellStart"/>
+      <w:r>
+        <w:rPr>
+          <w:lang w:val="pl-PL"/>
+        </w:rPr>
+        <w:t>placeholderów</w:t>
+      </w:r>
+      <w:proofErr w:type="spellEnd"/>
+      <w:r>
+        <w:rPr>
+          <w:lang w:val="pl-PL"/>
+        </w:rPr>
+        <w:t xml:space="preserve"> na te elementy.</w:t>
       </w:r>
       <w:r>
         <w:rPr>
@@ -2344,7 +2490,15 @@
         <w:t>Przedstaw zrzut</w:t>
       </w:r>
       <w:r>
-        <w:t xml:space="preserve"> ekranu przeglądarki proszącej o zgodę na udostępnienie geolokalizacji:</w:t>
+        <w:t xml:space="preserve"> ekranu przeglądarki proszącej o zgodę na udostępnienie </w:t>
+      </w:r>
+      <w:proofErr w:type="spellStart"/>
+      <w:r>
+        <w:t>geolokalizacji</w:t>
+      </w:r>
+      <w:proofErr w:type="spellEnd"/>
+      <w:r>
+        <w:t>:</w:t>
       </w:r>
     </w:p>
     <w:p>
@@ -2420,7 +2574,15 @@
         <w:pStyle w:val="Zadanie"/>
       </w:pPr>
       <w:r>
-        <w:t>Wstaw zrzut ekranu wycentrowanej mapki na pobranej geolokalizacji:</w:t>
+        <w:t xml:space="preserve">Wstaw zrzut ekranu wycentrowanej mapki na pobranej </w:t>
+      </w:r>
+      <w:proofErr w:type="spellStart"/>
+      <w:r>
+        <w:t>geolokalizacji</w:t>
+      </w:r>
+      <w:proofErr w:type="spellEnd"/>
+      <w:r>
+        <w:t>:</w:t>
       </w:r>
     </w:p>
     <w:p>
@@ -2557,8 +2719,13 @@
         <w:t xml:space="preserve">Wstaw zrzut ekranu obrazujący </w:t>
       </w:r>
       <w:r>
-        <w:t>zapisanie ustawionego fragmentu mapy dynamicznej do rastra w canvas</w:t>
-      </w:r>
+        <w:t xml:space="preserve">zapisanie ustawionego fragmentu mapy dynamicznej do rastra w </w:t>
+      </w:r>
+      <w:proofErr w:type="spellStart"/>
+      <w:r>
+        <w:t>canvas</w:t>
+      </w:r>
+      <w:proofErr w:type="spellEnd"/>
       <w:r>
         <w:t>:</w:t>
       </w:r>
@@ -3272,7 +3439,7 @@
           <w:noProof/>
         </w:rPr>
         <w:drawing>
-          <wp:inline distT="0" distB="0" distL="0" distR="0" wp14:anchorId="5BEABC69" wp14:editId="62E1268D">
+          <wp:inline distT="0" distB="0" distL="0" distR="0" wp14:anchorId="5BEABC69" wp14:editId="765209FE">
             <wp:extent cx="6633845" cy="3847465"/>
             <wp:effectExtent l="0" t="0" r="0" b="635"/>
             <wp:docPr id="144792580" name="Obraz 11"/>
@@ -3394,7 +3561,15 @@
       <w:bookmarkStart w:id="10" w:name="_Toc181462237"/>
       <w:r>
         <w:lastRenderedPageBreak/>
-        <w:t>Commit projektu do GIT</w:t>
+        <w:t xml:space="preserve">Commit </w:t>
+      </w:r>
+      <w:proofErr w:type="spellStart"/>
+      <w:r>
+        <w:t>projektu</w:t>
+      </w:r>
+      <w:proofErr w:type="spellEnd"/>
+      <w:r>
+        <w:t xml:space="preserve"> do GIT</w:t>
       </w:r>
       <w:bookmarkEnd w:id="9"/>
       <w:bookmarkEnd w:id="10"/>
@@ -3405,11 +3580,33 @@
           <w:lang w:val="pl-PL"/>
         </w:rPr>
       </w:pPr>
-      <w:r>
-        <w:rPr>
-          <w:lang w:val="pl-PL"/>
-        </w:rPr>
-        <w:t xml:space="preserve">Zacommituj i pushnij </w:t>
+      <w:proofErr w:type="spellStart"/>
+      <w:r>
+        <w:rPr>
+          <w:lang w:val="pl-PL"/>
+        </w:rPr>
+        <w:t>Zacommituj</w:t>
+      </w:r>
+      <w:proofErr w:type="spellEnd"/>
+      <w:r>
+        <w:rPr>
+          <w:lang w:val="pl-PL"/>
+        </w:rPr>
+        <w:t xml:space="preserve"> i </w:t>
+      </w:r>
+      <w:proofErr w:type="spellStart"/>
+      <w:r>
+        <w:rPr>
+          <w:lang w:val="pl-PL"/>
+        </w:rPr>
+        <w:t>pushnij</w:t>
+      </w:r>
+      <w:proofErr w:type="spellEnd"/>
+      <w:r>
+        <w:rPr>
+          <w:lang w:val="pl-PL"/>
+        </w:rPr>
+        <w:t xml:space="preserve"> </w:t>
       </w:r>
       <w:r>
         <w:rPr>
@@ -3440,7 +3637,21 @@
         <w:rPr>
           <w:lang w:val="pl-PL"/>
         </w:rPr>
-        <w:t xml:space="preserve">obrze się wysłało. Jeśli tak, to z poziomu przeglądarki utwórz branch o nazwie </w:t>
+        <w:t xml:space="preserve">obrze się wysłało. Jeśli tak, to z poziomu przeglądarki utwórz </w:t>
+      </w:r>
+      <w:proofErr w:type="spellStart"/>
+      <w:r>
+        <w:rPr>
+          <w:lang w:val="pl-PL"/>
+        </w:rPr>
+        <w:t>branch</w:t>
+      </w:r>
+      <w:proofErr w:type="spellEnd"/>
+      <w:r>
+        <w:rPr>
+          <w:lang w:val="pl-PL"/>
+        </w:rPr>
+        <w:t xml:space="preserve"> o nazwie </w:t>
       </w:r>
       <w:r>
         <w:rPr>
@@ -3466,7 +3677,15 @@
         <w:pStyle w:val="Zadanie"/>
       </w:pPr>
       <w:r>
-        <w:t xml:space="preserve">Podaj link do brancha </w:t>
+        <w:t xml:space="preserve">Podaj link do </w:t>
+      </w:r>
+      <w:proofErr w:type="spellStart"/>
+      <w:r>
+        <w:t>brancha</w:t>
+      </w:r>
+      <w:proofErr w:type="spellEnd"/>
+      <w:r>
+        <w:t xml:space="preserve"> </w:t>
       </w:r>
       <w:r>
         <w:rPr>
@@ -3494,16 +3713,14 @@
         <w:pStyle w:val="Zadanie"/>
       </w:pPr>
       <w:r>
-        <w:t xml:space="preserve">…link, np. </w:t>
-      </w:r>
-      <w:hyperlink r:id="rId25" w:history="1">
-        <w:r>
-          <w:rPr>
-            <w:rStyle w:val="Hipercze"/>
-          </w:rPr>
-          <w:t>https://github.com/inazwisko/ai1-lab/tree/lab-c…</w:t>
-        </w:r>
-      </w:hyperlink>
+        <w:t xml:space="preserve">…link, </w:t>
+      </w:r>
+      <w:r>
+        <w:rPr>
+          <w:rStyle w:val="Hipercze"/>
+        </w:rPr>
+        <w:t>https://github.com/mm51621/main/tree/main/AI/labC</w:t>
+      </w:r>
     </w:p>
     <w:p>
       <w:pPr>
@@ -3533,12 +3750,47 @@
       <w:pPr>
         <w:pStyle w:val="Zadanie"/>
       </w:pPr>
+      <w:r>
+        <w:t>Tworzenie elementów z drag and drop</w:t>
+      </w:r>
     </w:p>
     <w:p>
       <w:pPr>
         <w:pStyle w:val="Zadanie"/>
       </w:pPr>
       <w:r>
+        <w:t>Łączenie z zewnętrznym API</w:t>
+      </w:r>
+    </w:p>
+    <w:p>
+      <w:pPr>
+        <w:pStyle w:val="Zadanie"/>
+      </w:pPr>
+      <w:r>
+        <w:t xml:space="preserve">Lokalizacja użytkownika z wykorzystaniem </w:t>
+      </w:r>
+      <w:proofErr w:type="spellStart"/>
+      <w:r>
+        <w:t>Geolocation</w:t>
+      </w:r>
+      <w:proofErr w:type="spellEnd"/>
+      <w:r>
+        <w:t xml:space="preserve"> API</w:t>
+      </w:r>
+    </w:p>
+    <w:p>
+      <w:pPr>
+        <w:pStyle w:val="Zadanie"/>
+      </w:pPr>
+      <w:r>
+        <w:t>Tworzenie powiadomień systemowych</w:t>
+      </w:r>
+    </w:p>
+    <w:p>
+      <w:pPr>
+        <w:pStyle w:val="Zadanie"/>
+      </w:pPr>
+      <w:r>
         <w:t>…podsumowanie…</w:t>
       </w:r>
     </w:p>
@@ -3575,9 +3827,9 @@
       </w:r>
     </w:p>
     <w:sectPr>
-      <w:headerReference w:type="default" r:id="rId26"/>
-      <w:footerReference w:type="default" r:id="rId27"/>
-      <w:footerReference w:type="first" r:id="rId28"/>
+      <w:headerReference w:type="default" r:id="rId25"/>
+      <w:footerReference w:type="default" r:id="rId26"/>
+      <w:footerReference w:type="first" r:id="rId27"/>
       <w:pgSz w:w="11906" w:h="16838"/>
       <w:pgMar w:top="720" w:right="720" w:bottom="720" w:left="720" w:header="708" w:footer="708" w:gutter="0"/>
       <w:cols w:space="708"/>
@@ -6233,6 +6485,10 @@
 </file>
 
 <file path=customXml/item1.xml><?xml version="1.0" encoding="utf-8"?>
+<b:Sources xmlns:b="http://schemas.openxmlformats.org/officeDocument/2006/bibliography" xmlns="http://schemas.openxmlformats.org/officeDocument/2006/bibliography" SelectedStyle="\APASixthEditionOfficeOnline.xsl" StyleName="APA" Version="6"/>
+</file>
+
+<file path=customXml/item2.xml><?xml version="1.0" encoding="utf-8"?>
 <p:properties xmlns:p="http://schemas.microsoft.com/office/2006/metadata/properties" xmlns:xsi="http://www.w3.org/2001/XMLSchema-instance" xmlns:pc="http://schemas.microsoft.com/office/infopath/2007/PartnerControls">
   <documentManagement>
     <ReferenceId xmlns="4e04133f-fdb6-4797-beb4-a95c2272dbce" xsi:nil="true"/>
@@ -6240,11 +6496,16 @@
 </p:properties>
 </file>
 
-<file path=customXml/item2.xml><?xml version="1.0" encoding="utf-8"?>
-<b:Sources xmlns:b="http://schemas.openxmlformats.org/officeDocument/2006/bibliography" xmlns="http://schemas.openxmlformats.org/officeDocument/2006/bibliography" SelectedStyle="\APASixthEditionOfficeOnline.xsl" StyleName="APA" Version="6"/>
+<file path=customXml/item3.xml><?xml version="1.0" encoding="utf-8"?>
+<?mso-contentType ?>
+<FormTemplates xmlns="http://schemas.microsoft.com/sharepoint/v3/contenttype/forms">
+  <Display>DocumentLibraryForm</Display>
+  <Edit>DocumentLibraryForm</Edit>
+  <New>DocumentLibraryForm</New>
+</FormTemplates>
 </file>
 
-<file path=customXml/item3.xml><?xml version="1.0" encoding="utf-8"?>
+<file path=customXml/item4.xml><?xml version="1.0" encoding="utf-8"?>
 <ct:contentTypeSchema xmlns:ct="http://schemas.microsoft.com/office/2006/metadata/contentType" xmlns:ma="http://schemas.microsoft.com/office/2006/metadata/properties/metaAttributes" ct:_="" ma:_="" ma:contentTypeName="Dokument" ma:contentTypeID="0x010100775AA2905942694C93291FC6C607B85E" ma:contentTypeVersion="5" ma:contentTypeDescription="Utwórz nowy dokument." ma:contentTypeScope="" ma:versionID="c06b91c094ccbe625745673686d2597a">
   <xsd:schema xmlns:xsd="http://www.w3.org/2001/XMLSchema" xmlns:xs="http://www.w3.org/2001/XMLSchema" xmlns:p="http://schemas.microsoft.com/office/2006/metadata/properties" xmlns:ns2="4e04133f-fdb6-4797-beb4-a95c2272dbce" targetNamespace="http://schemas.microsoft.com/office/2006/metadata/properties" ma:root="true" ma:fieldsID="7581a2cf9a45422e272ab1a374f36604" ns2:_="">
     <xsd:import namespace="4e04133f-fdb6-4797-beb4-a95c2272dbce"/>
@@ -6394,16 +6655,15 @@
 </ct:contentTypeSchema>
 </file>
 
-<file path=customXml/item4.xml><?xml version="1.0" encoding="utf-8"?>
-<?mso-contentType ?>
-<FormTemplates xmlns="http://schemas.microsoft.com/sharepoint/v3/contenttype/forms">
-  <Display>DocumentLibraryForm</Display>
-  <Edit>DocumentLibraryForm</Edit>
-  <New>DocumentLibraryForm</New>
-</FormTemplates>
+<file path=customXml/itemProps1.xml><?xml version="1.0" encoding="utf-8"?>
+<ds:datastoreItem xmlns:ds="http://schemas.openxmlformats.org/officeDocument/2006/customXml" ds:itemID="{7D0AD95B-5C2D-47ED-95C0-987634CE19FD}">
+  <ds:schemaRefs>
+    <ds:schemaRef ds:uri="http://schemas.openxmlformats.org/officeDocument/2006/bibliography"/>
+  </ds:schemaRefs>
+</ds:datastoreItem>
 </file>
 
-<file path=customXml/itemProps1.xml><?xml version="1.0" encoding="utf-8"?>
+<file path=customXml/itemProps2.xml><?xml version="1.0" encoding="utf-8"?>
 <ds:datastoreItem xmlns:ds="http://schemas.openxmlformats.org/officeDocument/2006/customXml" ds:itemID="{7BF21B97-AC1F-4C9D-A901-BA5D47DA786A}">
   <ds:schemaRefs>
     <ds:schemaRef ds:uri="http://schemas.microsoft.com/office/2006/metadata/properties"/>
@@ -6413,15 +6673,15 @@
 </ds:datastoreItem>
 </file>
 
-<file path=customXml/itemProps2.xml><?xml version="1.0" encoding="utf-8"?>
-<ds:datastoreItem xmlns:ds="http://schemas.openxmlformats.org/officeDocument/2006/customXml" ds:itemID="{7D0AD95B-5C2D-47ED-95C0-987634CE19FD}">
+<file path=customXml/itemProps3.xml><?xml version="1.0" encoding="utf-8"?>
+<ds:datastoreItem xmlns:ds="http://schemas.openxmlformats.org/officeDocument/2006/customXml" ds:itemID="{09FDF4DC-6F5D-48AA-92A4-22CCACADD919}">
   <ds:schemaRefs>
-    <ds:schemaRef ds:uri="http://schemas.openxmlformats.org/officeDocument/2006/bibliography"/>
+    <ds:schemaRef ds:uri="http://schemas.microsoft.com/sharepoint/v3/contenttype/forms"/>
   </ds:schemaRefs>
 </ds:datastoreItem>
 </file>
 
-<file path=customXml/itemProps3.xml><?xml version="1.0" encoding="utf-8"?>
+<file path=customXml/itemProps4.xml><?xml version="1.0" encoding="utf-8"?>
 <ds:datastoreItem xmlns:ds="http://schemas.openxmlformats.org/officeDocument/2006/customXml" ds:itemID="{75EC4751-B8F2-4398-80CB-2B79052E5C7F}">
   <ds:schemaRefs>
     <ds:schemaRef ds:uri="http://schemas.microsoft.com/office/2006/metadata/contentType"/>
@@ -6437,12 +6697,4 @@
     <ds:schemaRef ds:uri="http://schemas.microsoft.com/internal/obd"/>
   </ds:schemaRefs>
 </ds:datastoreItem>
-</file>
-
-<file path=customXml/itemProps4.xml><?xml version="1.0" encoding="utf-8"?>
-<ds:datastoreItem xmlns:ds="http://schemas.openxmlformats.org/officeDocument/2006/customXml" ds:itemID="{09FDF4DC-6F5D-48AA-92A4-22CCACADD919}">
-  <ds:schemaRefs>
-    <ds:schemaRef ds:uri="http://schemas.microsoft.com/sharepoint/v3/contenttype/forms"/>
-  </ds:schemaRefs>
-</ds:datastoreItem>
 </file>
</xml_diff>